<commit_message>
added in a little more info on day planner project
</commit_message>
<xml_diff>
--- a/lillyresume.docx
+++ b/lillyresume.docx
@@ -348,6 +348,7 @@
               <w:showingPlcHdr/>
               <w15:appearance w15:val="hidden"/>
             </w:sdtPr>
+            <w:sdtEndPr/>
             <w:sdtContent>
               <w:p>
                 <w:pPr>
@@ -386,13 +387,8 @@
                     <w:contextualSpacing w:val="0"/>
                   </w:pPr>
                   <w:r>
-                    <w:t xml:space="preserve">Proficient in HTML &amp; CSS. Competent in </w:t>
+                    <w:t>Proficient in HTML &amp; CSS. Competent in Javascript</w:t>
                   </w:r>
-                  <w:proofErr w:type="spellStart"/>
-                  <w:r>
-                    <w:t>Javascript</w:t>
-                  </w:r>
-                  <w:proofErr w:type="spellEnd"/>
                 </w:p>
                 <w:p>
                   <w:pPr>
@@ -405,11 +401,9 @@
                   <w:r>
                     <w:t xml:space="preserve">, </w:t>
                   </w:r>
-                  <w:proofErr w:type="spellStart"/>
                   <w:r>
                     <w:t>Jquery</w:t>
                   </w:r>
-                  <w:proofErr w:type="spellEnd"/>
                   <w:r>
                     <w:t xml:space="preserve"> &amp; moment.js</w:t>
                   </w:r>
@@ -487,31 +481,7 @@
                                       </w:p>
                                       <w:p>
                                         <w:r>
-                                          <w:t xml:space="preserve">The Travel planner was designed by 3 other developers with a focus on UI to provide and immersive experience. With a responsive design through Materialize, the implementation of server-side </w:t>
-                                        </w:r>
-                                        <w:proofErr w:type="gramStart"/>
-                                        <w:r>
-                                          <w:t>API’s</w:t>
-                                        </w:r>
-                                        <w:proofErr w:type="gramEnd"/>
-                                        <w:r>
-                                          <w:t xml:space="preserve">, and the manipulation of local storage boosted through </w:t>
-                                        </w:r>
-                                        <w:proofErr w:type="spellStart"/>
-                                        <w:r>
-                                          <w:t>HTMl</w:t>
-                                        </w:r>
-                                        <w:proofErr w:type="spellEnd"/>
-                                        <w:r>
-                                          <w:t xml:space="preserve"> and </w:t>
-                                        </w:r>
-                                        <w:proofErr w:type="spellStart"/>
-                                        <w:r>
-                                          <w:t>javascript</w:t>
-                                        </w:r>
-                                        <w:proofErr w:type="spellEnd"/>
-                                        <w:r>
-                                          <w:t xml:space="preserve"> it is a site to entice travel. Check it out at: </w:t>
+                                          <w:t xml:space="preserve">The Travel planner was designed by 3 other developers with a focus on UI to provide and immersive experience. With a responsive design through Materialize, the implementation of server-side API’s, and the manipulation of local storage boosted through HTMl and javascript it is a site to entice travel. Check it out at: </w:t>
                                         </w:r>
                                       </w:p>
                                       <w:p>
@@ -605,13 +575,7 @@
                     </mc:AlternateContent>
                   </w:r>
                   <w:r>
-                    <w:t>Exe</w:t>
-                  </w:r>
-                  <w:r>
-                    <w:t>m</w:t>
-                  </w:r>
-                  <w:r>
-                    <w:t>plary works</w:t>
+                    <w:t>Exemplary works</w:t>
                   </w:r>
                 </w:p>
                 <w:p>
@@ -727,36 +691,12 @@
                                       <w:i/>
                                       <w:iCs/>
                                     </w:rPr>
-                                    <w:t xml:space="preserve">Independent project: The </w:t>
-                                  </w:r>
-                                  <w:proofErr w:type="gramStart"/>
-                                  <w:r>
-                                    <w:rPr>
-                                      <w:i/>
-                                      <w:iCs/>
-                                    </w:rPr>
-                                    <w:t>Work day</w:t>
-                                  </w:r>
-                                  <w:proofErr w:type="gramEnd"/>
-                                  <w:r>
-                                    <w:rPr>
-                                      <w:i/>
-                                      <w:iCs/>
-                                    </w:rPr>
-                                    <w:t xml:space="preserve"> planner</w:t>
+                                    <w:t>Independent project: The Work day planner</w:t>
                                   </w:r>
                                 </w:p>
                                 <w:p>
                                   <w:r>
-                                    <w:t xml:space="preserve">The Travel planner was designed independently by me. Designed to effectively plan your 9-5 </w:t>
-                                  </w:r>
-                                  <w:proofErr w:type="gramStart"/>
-                                  <w:r>
-                                    <w:t>work day</w:t>
-                                  </w:r>
-                                  <w:proofErr w:type="gramEnd"/>
-                                  <w:r>
-                                    <w:t>, this project implements languages such as HTML, CSS and JavaScript; libraries such as Bootstrap and Moment.js; and manipulation of local storage to provide a simple but effective user experience.</w:t>
+                                    <w:t>The Travel planner was designed independently by me. Designed to effectively plan your 9-5 work day, this project implements languages such as HTML, CSS and JavaScript; libraries such as Bootstrap and Moment.js; and manipulation of local storage to provide a simple but effective user experience.</w:t>
                                   </w:r>
                                 </w:p>
                               </w:txbxContent>
@@ -896,36 +836,12 @@
                                       <w:i/>
                                       <w:iCs/>
                                     </w:rPr>
-                                    <w:t xml:space="preserve">Independent project: The </w:t>
-                                  </w:r>
-                                  <w:proofErr w:type="gramStart"/>
-                                  <w:r>
-                                    <w:rPr>
-                                      <w:i/>
-                                      <w:iCs/>
-                                    </w:rPr>
-                                    <w:t>Work day</w:t>
-                                  </w:r>
-                                  <w:proofErr w:type="gramEnd"/>
-                                  <w:r>
-                                    <w:rPr>
-                                      <w:i/>
-                                      <w:iCs/>
-                                    </w:rPr>
-                                    <w:t xml:space="preserve"> planner</w:t>
+                                    <w:t>Independent project: The Work day planner</w:t>
                                   </w:r>
                                 </w:p>
                                 <w:p>
                                   <w:r>
-                                    <w:t xml:space="preserve">The Travel planner was designed independently by me. Designed to effectively plan your 9-5 </w:t>
-                                  </w:r>
-                                  <w:proofErr w:type="gramStart"/>
-                                  <w:r>
-                                    <w:t>work day</w:t>
-                                  </w:r>
-                                  <w:proofErr w:type="gramEnd"/>
-                                  <w:r>
-                                    <w:t>, this project implements languages such as HTML, CSS and JavaScript; libraries such as Bootstrap and Moment.js; and manipulation of local storage to provide a simple but effective user experience.</w:t>
+                                    <w:t>The Travel planner was designed independently by me. Designed to effectively plan your 9-5 work day, this project implements languages such as HTML, CSS and JavaScript; libraries such as Bootstrap and Moment.js; and manipulation of local storage to provide a simple but effective user experience.</w:t>
                                   </w:r>
                                 </w:p>
                               </w:txbxContent>
@@ -1085,34 +1001,16 @@
                                 <w:i/>
                                 <w:iCs/>
                               </w:rPr>
-                              <w:t xml:space="preserve">Independent project: The </w:t>
-                            </w:r>
-                            <w:proofErr w:type="gramStart"/>
-                            <w:r>
-                              <w:rPr>
-                                <w:i/>
-                                <w:iCs/>
-                              </w:rPr>
-                              <w:t>Work day</w:t>
-                            </w:r>
-                            <w:proofErr w:type="gramEnd"/>
-                            <w:r>
-                              <w:rPr>
-                                <w:i/>
-                                <w:iCs/>
-                              </w:rPr>
-                              <w:t xml:space="preserve"> planner</w:t>
+                              <w:t>Independent project: The Work day planner</w:t>
                             </w:r>
                           </w:p>
                           <w:p>
                             <w:r>
-                              <w:t xml:space="preserve">The Travel planner was designed independently by me. Designed to effectively plan your 9-5 </w:t>
+                              <w:t>The Travel planner was designed independently by me. Designed to effectively plan your 9-5 work day</w:t>
                             </w:r>
-                            <w:proofErr w:type="gramStart"/>
                             <w:r>
-                              <w:t>work day</w:t>
+                              <w:t xml:space="preserve"> through colour representation of past, present, and future</w:t>
                             </w:r>
-                            <w:proofErr w:type="gramEnd"/>
                             <w:r>
                               <w:t>, this project implements languages such as HTML, CSS and JavaScript; libraries such as Bootstrap and Moment.js; and manipulation of local storage to provide a simple but effective user experience.</w:t>
                             </w:r>
@@ -1136,7 +1034,11 @@
           </mc:Choice>
           <mc:Fallback>
             <w:pict>
-              <v:shape w14:anchorId="6C62AF47" id="_x0000_s1029" type="#_x0000_t202" style="position:absolute;margin-left:-17.95pt;margin-top:46.4pt;width:525pt;height:110.6pt;z-index:251660288;visibility:visible;mso-wrap-style:square;mso-width-percent:0;mso-height-percent:200;mso-wrap-distance-left:9pt;mso-wrap-distance-top:3.6pt;mso-wrap-distance-right:9pt;mso-wrap-distance-bottom:3.6pt;mso-position-horizontal:absolute;mso-position-horizontal-relative:text;mso-position-vertical:absolute;mso-position-vertical-relative:text;mso-width-percent:0;mso-height-percent:200;mso-width-relative:margin;mso-height-relative:margin;v-text-anchor:top" o:gfxdata="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">
+              <v:shapetype w14:anchorId="6C62AF47" id="_x0000_t202" coordsize="21600,21600" o:spt="202" path="m,l,21600r21600,l21600,xe">
+                <v:stroke joinstyle="miter"/>
+                <v:path gradientshapeok="t" o:connecttype="rect"/>
+              </v:shapetype>
+              <v:shape id="_x0000_s1029" type="#_x0000_t202" style="position:absolute;margin-left:-17.95pt;margin-top:46.4pt;width:525pt;height:110.6pt;z-index:251660288;visibility:visible;mso-wrap-style:square;mso-width-percent:0;mso-height-percent:200;mso-wrap-distance-left:9pt;mso-wrap-distance-top:3.6pt;mso-wrap-distance-right:9pt;mso-wrap-distance-bottom:3.6pt;mso-position-horizontal:absolute;mso-position-horizontal-relative:text;mso-position-vertical:absolute;mso-position-vertical-relative:text;mso-width-percent:0;mso-height-percent:200;mso-width-relative:margin;mso-height-relative:margin;v-text-anchor:top" o:gfxdata="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">
                 <v:textbox style="mso-fit-shape-to-text:t">
                   <w:txbxContent>
                     <w:p>
@@ -1152,34 +1054,16 @@
                           <w:i/>
                           <w:iCs/>
                         </w:rPr>
-                        <w:t xml:space="preserve">Independent project: The </w:t>
-                      </w:r>
-                      <w:proofErr w:type="gramStart"/>
-                      <w:r>
-                        <w:rPr>
-                          <w:i/>
-                          <w:iCs/>
-                        </w:rPr>
-                        <w:t>Work day</w:t>
-                      </w:r>
-                      <w:proofErr w:type="gramEnd"/>
-                      <w:r>
-                        <w:rPr>
-                          <w:i/>
-                          <w:iCs/>
-                        </w:rPr>
-                        <w:t xml:space="preserve"> planner</w:t>
+                        <w:t>Independent project: The Work day planner</w:t>
                       </w:r>
                     </w:p>
                     <w:p>
                       <w:r>
-                        <w:t xml:space="preserve">The Travel planner was designed independently by me. Designed to effectively plan your 9-5 </w:t>
+                        <w:t>The Travel planner was designed independently by me. Designed to effectively plan your 9-5 work day</w:t>
                       </w:r>
-                      <w:proofErr w:type="gramStart"/>
                       <w:r>
-                        <w:t>work day</w:t>
+                        <w:t xml:space="preserve"> through colour representation of past, present, and future</w:t>
                       </w:r>
-                      <w:proofErr w:type="gramEnd"/>
                       <w:r>
                         <w:t>, this project implements languages such as HTML, CSS and JavaScript; libraries such as Bootstrap and Moment.js; and manipulation of local storage to provide a simple but effective user experience.</w:t>
                       </w:r>
@@ -1286,29 +1170,8 @@
                             </w:r>
                           </w:p>
                           <w:p>
-                            <w:proofErr w:type="gramStart"/>
                             <w:r>
-                              <w:t>Again</w:t>
-                            </w:r>
-                            <w:proofErr w:type="gramEnd"/>
-                            <w:r>
-                              <w:t xml:space="preserve"> designed with an immersive UI, this project </w:t>
-                            </w:r>
-                            <w:proofErr w:type="spellStart"/>
-                            <w:r>
-                              <w:t>utilises</w:t>
-                            </w:r>
-                            <w:proofErr w:type="spellEnd"/>
-                            <w:r>
-                              <w:t xml:space="preserve"> HTML, CSS and </w:t>
-                            </w:r>
-                            <w:proofErr w:type="spellStart"/>
-                            <w:r>
-                              <w:t>Javascript</w:t>
-                            </w:r>
-                            <w:proofErr w:type="spellEnd"/>
-                            <w:r>
-                              <w:t>; libraries such as Bootstrap and Moment.js; and manipulation of local storage to provide a captivating user experience.</w:t>
+                              <w:t>Again designed with an immersive UI, this project utilises HTML, CSS and Javascript; libraries such as Bootstrap and Moment.js; and manipulation of local storage to provide a captivating user experience.</w:t>
                             </w:r>
                           </w:p>
                         </w:txbxContent>
@@ -2366,6 +2229,7 @@
     <w:lsdException w:name="HTML Sample" w:semiHidden="1" w:unhideWhenUsed="1"/>
     <w:lsdException w:name="HTML Typewriter" w:semiHidden="1" w:unhideWhenUsed="1"/>
     <w:lsdException w:name="HTML Variable" w:semiHidden="1" w:unhideWhenUsed="1"/>
+    <w:lsdException w:name="Normal Table" w:semiHidden="1" w:unhideWhenUsed="1"/>
     <w:lsdException w:name="annotation subject" w:semiHidden="1" w:unhideWhenUsed="1"/>
     <w:lsdException w:name="No List" w:semiHidden="1" w:unhideWhenUsed="1"/>
     <w:lsdException w:name="Outline List 1" w:semiHidden="1" w:unhideWhenUsed="1"/>
@@ -2412,8 +2276,10 @@
     <w:lsdException w:name="Table Subtle 2" w:semiHidden="1" w:unhideWhenUsed="1"/>
     <w:lsdException w:name="Table Web 1" w:semiHidden="1" w:unhideWhenUsed="1"/>
     <w:lsdException w:name="Table Web 2" w:semiHidden="1" w:unhideWhenUsed="1"/>
+    <w:lsdException w:name="Table Web 3" w:semiHidden="1" w:unhideWhenUsed="1"/>
     <w:lsdException w:name="Balloon Text" w:semiHidden="1" w:unhideWhenUsed="1"/>
     <w:lsdException w:name="Table Grid" w:uiPriority="39"/>
+    <w:lsdException w:name="Table Theme" w:semiHidden="1" w:unhideWhenUsed="1"/>
     <w:lsdException w:name="Placeholder Text" w:semiHidden="1"/>
     <w:lsdException w:name="No Spacing" w:semiHidden="1" w:uiPriority="1" w:unhideWhenUsed="1" w:qFormat="1"/>
     <w:lsdException w:name="Light Shading" w:uiPriority="60"/>
@@ -27051,7 +26917,9 @@
   <w:rsids>
     <w:rsidRoot w:val="0076666A"/>
     <w:rsid w:val="0076666A"/>
+    <w:rsid w:val="00890158"/>
     <w:rsid w:val="00A97ED6"/>
+    <w:rsid w:val="00B15C1C"/>
   </w:rsids>
   <m:mathPr>
     <m:mathFont m:val="Cambria Math"/>
@@ -27500,9 +27368,6 @@
     <w:semiHidden/>
     <w:unhideWhenUsed/>
   </w:style>
-  <w:style w:type="paragraph" w:customStyle="1" w:styleId="5CCA27D8D3624506B399BF3C2D81B22B">
-    <w:name w:val="5CCA27D8D3624506B399BF3C2D81B22B"/>
-  </w:style>
   <w:style w:type="character" w:styleId="IntenseEmphasis">
     <w:name w:val="Intense Emphasis"/>
     <w:basedOn w:val="DefaultParagraphFont"/>
@@ -27513,47 +27378,8 @@
       <w:color w:val="262626" w:themeColor="text1" w:themeTint="D9"/>
     </w:rPr>
   </w:style>
-  <w:style w:type="paragraph" w:customStyle="1" w:styleId="6B32337DEF54446BA1F601C48CBEEB48">
-    <w:name w:val="6B32337DEF54446BA1F601C48CBEEB48"/>
-  </w:style>
-  <w:style w:type="paragraph" w:customStyle="1" w:styleId="391B27032F1143B898BD130E3D182E10">
-    <w:name w:val="391B27032F1143B898BD130E3D182E10"/>
-  </w:style>
-  <w:style w:type="paragraph" w:customStyle="1" w:styleId="1CB014EC8629446F95201CED7C68D72B">
-    <w:name w:val="1CB014EC8629446F95201CED7C68D72B"/>
-  </w:style>
-  <w:style w:type="paragraph" w:customStyle="1" w:styleId="DDB3577B86E447F88D75116F87EDFEA4">
-    <w:name w:val="DDB3577B86E447F88D75116F87EDFEA4"/>
-  </w:style>
-  <w:style w:type="paragraph" w:customStyle="1" w:styleId="39DE1DEB34E74012ACC40C6ABAF1F61E">
-    <w:name w:val="39DE1DEB34E74012ACC40C6ABAF1F61E"/>
-  </w:style>
-  <w:style w:type="paragraph" w:customStyle="1" w:styleId="47E282D9FA2945ADA0FB520B57693C37">
-    <w:name w:val="47E282D9FA2945ADA0FB520B57693C37"/>
-  </w:style>
-  <w:style w:type="paragraph" w:customStyle="1" w:styleId="04F762BEC2814033910F1A742CA464BF">
-    <w:name w:val="04F762BEC2814033910F1A742CA464BF"/>
-  </w:style>
-  <w:style w:type="paragraph" w:customStyle="1" w:styleId="ECE92F95582243B8899995E23657D375">
-    <w:name w:val="ECE92F95582243B8899995E23657D375"/>
-  </w:style>
-  <w:style w:type="paragraph" w:customStyle="1" w:styleId="390BEE84DB004A0ABBBB4874FEEC7904">
-    <w:name w:val="390BEE84DB004A0ABBBB4874FEEC7904"/>
-  </w:style>
-  <w:style w:type="paragraph" w:customStyle="1" w:styleId="9EB3D32B2EB54A999D95739F0228FC0B">
-    <w:name w:val="9EB3D32B2EB54A999D95739F0228FC0B"/>
-  </w:style>
   <w:style w:type="paragraph" w:customStyle="1" w:styleId="8F533AA3E7BE4EE5ACE2D9B92B27E85A">
     <w:name w:val="8F533AA3E7BE4EE5ACE2D9B92B27E85A"/>
-  </w:style>
-  <w:style w:type="paragraph" w:customStyle="1" w:styleId="67BABC9F28784B7AA6766BD5B3BEADBF">
-    <w:name w:val="67BABC9F28784B7AA6766BD5B3BEADBF"/>
-  </w:style>
-  <w:style w:type="paragraph" w:customStyle="1" w:styleId="0983F37BC26A41F396859B800E20F19C">
-    <w:name w:val="0983F37BC26A41F396859B800E20F19C"/>
-  </w:style>
-  <w:style w:type="paragraph" w:customStyle="1" w:styleId="A17E91AEE5504006AF4798F3753246BE">
-    <w:name w:val="A17E91AEE5504006AF4798F3753246BE"/>
   </w:style>
   <w:style w:type="character" w:styleId="SubtleReference">
     <w:name w:val="Subtle Reference"/>
@@ -27567,104 +27393,6 @@
       <w:smallCaps/>
       <w:color w:val="595959" w:themeColor="text1" w:themeTint="A6"/>
     </w:rPr>
-  </w:style>
-  <w:style w:type="paragraph" w:customStyle="1" w:styleId="2A7223C84F9544F491145BF9BFC28E1E">
-    <w:name w:val="2A7223C84F9544F491145BF9BFC28E1E"/>
-  </w:style>
-  <w:style w:type="paragraph" w:customStyle="1" w:styleId="421207EDF1F64F7D97CACB931108CD6A">
-    <w:name w:val="421207EDF1F64F7D97CACB931108CD6A"/>
-  </w:style>
-  <w:style w:type="paragraph" w:customStyle="1" w:styleId="7B0A7949305F4775AB1F0E819AE60F80">
-    <w:name w:val="7B0A7949305F4775AB1F0E819AE60F80"/>
-  </w:style>
-  <w:style w:type="paragraph" w:customStyle="1" w:styleId="CBD4478D9BDA42F0A37A2044A88DEBD1">
-    <w:name w:val="CBD4478D9BDA42F0A37A2044A88DEBD1"/>
-  </w:style>
-  <w:style w:type="paragraph" w:customStyle="1" w:styleId="B0E3EA560C1047C492F18163E92D1C9F">
-    <w:name w:val="B0E3EA560C1047C492F18163E92D1C9F"/>
-  </w:style>
-  <w:style w:type="paragraph" w:customStyle="1" w:styleId="B4DBD4A24FF64254A269CE0273E6229E">
-    <w:name w:val="B4DBD4A24FF64254A269CE0273E6229E"/>
-  </w:style>
-  <w:style w:type="paragraph" w:customStyle="1" w:styleId="2C6C2A77ACCD46E28ECC12747C9F2D5B">
-    <w:name w:val="2C6C2A77ACCD46E28ECC12747C9F2D5B"/>
-  </w:style>
-  <w:style w:type="paragraph" w:customStyle="1" w:styleId="56641ACFDB314E51B76BA8956784A219">
-    <w:name w:val="56641ACFDB314E51B76BA8956784A219"/>
-  </w:style>
-  <w:style w:type="paragraph" w:customStyle="1" w:styleId="BF1817C2DEB24A5BA84C8C3B6D274AF1">
-    <w:name w:val="BF1817C2DEB24A5BA84C8C3B6D274AF1"/>
-  </w:style>
-  <w:style w:type="paragraph" w:customStyle="1" w:styleId="0C85FEE46D44484FAA857BEE0B1566B2">
-    <w:name w:val="0C85FEE46D44484FAA857BEE0B1566B2"/>
-  </w:style>
-  <w:style w:type="paragraph" w:customStyle="1" w:styleId="97763A2E0BFD4ADCAE0BA5E92C8BA6A5">
-    <w:name w:val="97763A2E0BFD4ADCAE0BA5E92C8BA6A5"/>
-  </w:style>
-  <w:style w:type="paragraph" w:customStyle="1" w:styleId="F7C1BA2A641744D883CCCA0CB5CFB021">
-    <w:name w:val="F7C1BA2A641744D883CCCA0CB5CFB021"/>
-  </w:style>
-  <w:style w:type="paragraph" w:customStyle="1" w:styleId="7766419BFFE244B085654E7758BEEB05">
-    <w:name w:val="7766419BFFE244B085654E7758BEEB05"/>
-  </w:style>
-  <w:style w:type="paragraph" w:customStyle="1" w:styleId="90B220386F574FAEB9B7950BEF1BE48B">
-    <w:name w:val="90B220386F574FAEB9B7950BEF1BE48B"/>
-  </w:style>
-  <w:style w:type="paragraph" w:customStyle="1" w:styleId="652D0F6D00F3418CAB03EA5DC2D93FA1">
-    <w:name w:val="652D0F6D00F3418CAB03EA5DC2D93FA1"/>
-  </w:style>
-  <w:style w:type="paragraph" w:customStyle="1" w:styleId="C22E1AB987ED4A33942244D9FC2C7102">
-    <w:name w:val="C22E1AB987ED4A33942244D9FC2C7102"/>
-  </w:style>
-  <w:style w:type="paragraph" w:customStyle="1" w:styleId="776AC018B05645F5AA6BD0C4715AEFAA">
-    <w:name w:val="776AC018B05645F5AA6BD0C4715AEFAA"/>
-  </w:style>
-  <w:style w:type="paragraph" w:customStyle="1" w:styleId="69C6D5AC1FD149F2A33CDFE9BC803864">
-    <w:name w:val="69C6D5AC1FD149F2A33CDFE9BC803864"/>
-  </w:style>
-  <w:style w:type="paragraph" w:customStyle="1" w:styleId="D4ABB4F8C2E94EE78FE86016F42B1AA9">
-    <w:name w:val="D4ABB4F8C2E94EE78FE86016F42B1AA9"/>
-  </w:style>
-  <w:style w:type="paragraph" w:customStyle="1" w:styleId="CCB1AE6775E845E5A742304D5485DE16">
-    <w:name w:val="CCB1AE6775E845E5A742304D5485DE16"/>
-  </w:style>
-  <w:style w:type="paragraph" w:customStyle="1" w:styleId="2C8C0FDDE2E3490B8B58ED4AFEBD6364">
-    <w:name w:val="2C8C0FDDE2E3490B8B58ED4AFEBD6364"/>
-  </w:style>
-  <w:style w:type="paragraph" w:customStyle="1" w:styleId="86007A6D0429488A98B08B1B1BBDC440">
-    <w:name w:val="86007A6D0429488A98B08B1B1BBDC440"/>
-  </w:style>
-  <w:style w:type="paragraph" w:customStyle="1" w:styleId="C75C60BC30BE490091A2317CAD0C23B4">
-    <w:name w:val="C75C60BC30BE490091A2317CAD0C23B4"/>
-  </w:style>
-  <w:style w:type="paragraph" w:customStyle="1" w:styleId="476E8B4B58BD46ACB9907C3C18639D3B">
-    <w:name w:val="476E8B4B58BD46ACB9907C3C18639D3B"/>
-  </w:style>
-  <w:style w:type="paragraph" w:customStyle="1" w:styleId="6D79E2AC360549C7ADFA755E44265B3D">
-    <w:name w:val="6D79E2AC360549C7ADFA755E44265B3D"/>
-  </w:style>
-  <w:style w:type="paragraph" w:customStyle="1" w:styleId="D2D8EADBB8A042ED835D60141A91BC78">
-    <w:name w:val="D2D8EADBB8A042ED835D60141A91BC78"/>
-  </w:style>
-  <w:style w:type="paragraph" w:customStyle="1" w:styleId="62E26DD758684E2B9ACC26D6BFC06070">
-    <w:name w:val="62E26DD758684E2B9ACC26D6BFC06070"/>
-    <w:rsid w:val="0076666A"/>
-  </w:style>
-  <w:style w:type="paragraph" w:customStyle="1" w:styleId="9D4F5B0746A3498A9445E897A7869C9A">
-    <w:name w:val="9D4F5B0746A3498A9445E897A7869C9A"/>
-    <w:rsid w:val="0076666A"/>
-  </w:style>
-  <w:style w:type="paragraph" w:customStyle="1" w:styleId="FB3F854193CF4D428799481FB85FBEDB">
-    <w:name w:val="FB3F854193CF4D428799481FB85FBEDB"/>
-    <w:rsid w:val="0076666A"/>
-  </w:style>
-  <w:style w:type="paragraph" w:customStyle="1" w:styleId="231BC860E5434A4CB5425E3C141670E3">
-    <w:name w:val="231BC860E5434A4CB5425E3C141670E3"/>
-    <w:rsid w:val="0076666A"/>
-  </w:style>
-  <w:style w:type="paragraph" w:customStyle="1" w:styleId="0C7D8951375B451D9E639EB85DF8B08B">
-    <w:name w:val="0C7D8951375B451D9E639EB85DF8B08B"/>
-    <w:rsid w:val="0076666A"/>
   </w:style>
   <w:style w:type="paragraph" w:customStyle="1" w:styleId="FE9BB2C3F6F745F4938F854FD3762ABA">
     <w:name w:val="FE9BB2C3F6F745F4938F854FD3762ABA"/>

</xml_diff>

<commit_message>
changed repo name so had to update links
</commit_message>
<xml_diff>
--- a/lillyresume.docx
+++ b/lillyresume.docx
@@ -63,24 +63,27 @@
             <w:pPr>
               <w:pStyle w:val="ContactInfoEmphasis"/>
               <w:contextualSpacing w:val="0"/>
-              <w:rPr>
-                <w:b w:val="0"/>
-                <w:bCs/>
-              </w:rPr>
             </w:pPr>
             <w:r>
-              <w:t xml:space="preserve">Portfolio: </w:t>
+              <w:t>Portfolio</w:t>
+            </w:r>
+            <w:r>
+              <w:t xml:space="preserve">: </w:t>
             </w:r>
             <w:hyperlink r:id="rId7" w:history="1">
               <w:r>
                 <w:rPr>
                   <w:rStyle w:val="Hyperlink"/>
-                  <w:b w:val="0"/>
-                  <w:bCs/>
                 </w:rPr>
-                <w:t>https://lills1.github.io/First-functional-website/</w:t>
+                <w:t>https://lills1.github.io/Portfolio/</w:t>
               </w:r>
             </w:hyperlink>
+          </w:p>
+          <w:p>
+            <w:pPr>
+              <w:pStyle w:val="ContactInfoEmphasis"/>
+              <w:contextualSpacing w:val="0"/>
+            </w:pPr>
           </w:p>
           <w:p>
             <w:pPr>
@@ -124,12 +127,14 @@
                 <w:bCs/>
               </w:rPr>
             </w:pPr>
+            <w:proofErr w:type="spellStart"/>
             <w:r>
               <w:rPr>
                 <w:bCs/>
               </w:rPr>
               <w:t>Github</w:t>
             </w:r>
+            <w:proofErr w:type="spellEnd"/>
             <w:r>
               <w:rPr>
                 <w:bCs/>
@@ -445,8 +450,13 @@
                     <w:contextualSpacing w:val="0"/>
                   </w:pPr>
                   <w:r>
-                    <w:t>Proficient in HTML &amp; CSS. Competent in Javascript</w:t>
+                    <w:t xml:space="preserve">Proficient in HTML &amp; CSS. Competent in </w:t>
                   </w:r>
+                  <w:proofErr w:type="spellStart"/>
+                  <w:r>
+                    <w:t>Javascript</w:t>
+                  </w:r>
+                  <w:proofErr w:type="spellEnd"/>
                 </w:p>
                 <w:p>
                   <w:pPr>
@@ -459,9 +469,11 @@
                   <w:r>
                     <w:t xml:space="preserve">, </w:t>
                   </w:r>
+                  <w:proofErr w:type="spellStart"/>
                   <w:r>
                     <w:t>Jquery</w:t>
                   </w:r>
+                  <w:proofErr w:type="spellEnd"/>
                   <w:r>
                     <w:t xml:space="preserve"> &amp; moment.js</w:t>
                   </w:r>
@@ -539,7 +551,23 @@
                                       </w:p>
                                       <w:p>
                                         <w:r>
-                                          <w:t xml:space="preserve">The Travel planner was designed by 3 other developers with a focus on UI to provide and immersive experience. With a responsive design through Materialize, the implementation of server-side API’s, and the manipulation of local storage boosted through HTMl and javascript it is a site to entice travel. Check it out at: </w:t>
+                                          <w:t xml:space="preserve">The Travel planner was designed by 3 other developers with a focus on UI to provide and immersive experience. With a responsive design through Materialize, the implementation of server-side API’s, and the manipulation of local storage boosted through </w:t>
+                                        </w:r>
+                                        <w:proofErr w:type="spellStart"/>
+                                        <w:r>
+                                          <w:t>HTMl</w:t>
+                                        </w:r>
+                                        <w:proofErr w:type="spellEnd"/>
+                                        <w:r>
+                                          <w:t xml:space="preserve"> and </w:t>
+                                        </w:r>
+                                        <w:proofErr w:type="spellStart"/>
+                                        <w:r>
+                                          <w:t>javascript</w:t>
+                                        </w:r>
+                                        <w:proofErr w:type="spellEnd"/>
+                                        <w:r>
+                                          <w:t xml:space="preserve"> it is a site to entice travel. Check it out at: </w:t>
                                         </w:r>
                                       </w:p>
                                       <w:p>
@@ -592,15 +620,7 @@
                                 </w:p>
                                 <w:p>
                                   <w:r>
-                                    <w:t xml:space="preserve">The Travel planner was designed by 3 other developers with a focus on UI to provide and immersive experience. With a responsive design through Materialize, the implementation of server-side </w:t>
-                                  </w:r>
-                                  <w:proofErr w:type="gramStart"/>
-                                  <w:r>
-                                    <w:t>API’s</w:t>
-                                  </w:r>
-                                  <w:proofErr w:type="gramEnd"/>
-                                  <w:r>
-                                    <w:t xml:space="preserve">, and the manipulation of local storage boosted through </w:t>
+                                    <w:t xml:space="preserve">The Travel planner was designed by 3 other developers with a focus on UI to provide and immersive experience. With a responsive design through Materialize, the implementation of server-side API’s, and the manipulation of local storage boosted through </w:t>
                                   </w:r>
                                   <w:proofErr w:type="spellStart"/>
                                   <w:r>
@@ -792,36 +812,12 @@
                                 <w:i/>
                                 <w:iCs/>
                               </w:rPr>
-                              <w:t xml:space="preserve">Independent project: The </w:t>
-                            </w:r>
-                            <w:proofErr w:type="gramStart"/>
-                            <w:r>
-                              <w:rPr>
-                                <w:i/>
-                                <w:iCs/>
-                              </w:rPr>
-                              <w:t>Work day</w:t>
-                            </w:r>
-                            <w:proofErr w:type="gramEnd"/>
-                            <w:r>
-                              <w:rPr>
-                                <w:i/>
-                                <w:iCs/>
-                              </w:rPr>
-                              <w:t xml:space="preserve"> planner</w:t>
+                              <w:t>Independent project: The Work day planner</w:t>
                             </w:r>
                           </w:p>
                           <w:p>
                             <w:r>
-                              <w:t xml:space="preserve">The Travel planner was designed independently by me. Designed to effectively plan your 9-5 </w:t>
-                            </w:r>
-                            <w:proofErr w:type="gramStart"/>
-                            <w:r>
-                              <w:t>work day</w:t>
-                            </w:r>
-                            <w:proofErr w:type="gramEnd"/>
-                            <w:r>
-                              <w:t>, this project implements languages such as HTML, CSS and JavaScript; libraries such as Bootstrap and Moment.js; and manipulation of local storage to provide a simple but effective user experience.</w:t>
+                              <w:t>The Travel planner was designed independently by me. Designed to effectively plan your 9-5 work day, this project implements languages such as HTML, CSS and JavaScript; libraries such as Bootstrap and Moment.js; and manipulation of local storage to provide a simple but effective user experience.</w:t>
                             </w:r>
                           </w:p>
                         </w:txbxContent>
@@ -937,36 +933,12 @@
                                 <w:i/>
                                 <w:iCs/>
                               </w:rPr>
-                              <w:t xml:space="preserve">Independent project: The </w:t>
-                            </w:r>
-                            <w:proofErr w:type="gramStart"/>
-                            <w:r>
-                              <w:rPr>
-                                <w:i/>
-                                <w:iCs/>
-                              </w:rPr>
-                              <w:t>Work day</w:t>
-                            </w:r>
-                            <w:proofErr w:type="gramEnd"/>
-                            <w:r>
-                              <w:rPr>
-                                <w:i/>
-                                <w:iCs/>
-                              </w:rPr>
-                              <w:t xml:space="preserve"> planner</w:t>
+                              <w:t>Independent project: The Work day planner</w:t>
                             </w:r>
                           </w:p>
                           <w:p>
                             <w:r>
-                              <w:t xml:space="preserve">The Travel planner was designed independently by me. Designed to effectively plan your 9-5 </w:t>
-                            </w:r>
-                            <w:proofErr w:type="gramStart"/>
-                            <w:r>
-                              <w:t>work day</w:t>
-                            </w:r>
-                            <w:proofErr w:type="gramEnd"/>
-                            <w:r>
-                              <w:t>, this project implements languages such as HTML, CSS and JavaScript; libraries such as Bootstrap and Moment.js; and manipulation of local storage to provide a simple but effective user experience.</w:t>
+                              <w:t>The Travel planner was designed independently by me. Designed to effectively plan your 9-5 work day, this project implements languages such as HTML, CSS and JavaScript; libraries such as Bootstrap and Moment.js; and manipulation of local storage to provide a simple but effective user experience.</w:t>
                             </w:r>
                           </w:p>
                         </w:txbxContent>
@@ -1067,7 +1039,15 @@
                               <w:t>The Travel planner was designed independently by me. Designed to effectively plan your 9-5 work day</w:t>
                             </w:r>
                             <w:r>
-                              <w:t xml:space="preserve"> through colour representation of past, present, and future</w:t>
+                              <w:t xml:space="preserve"> through </w:t>
+                            </w:r>
+                            <w:proofErr w:type="spellStart"/>
+                            <w:r>
+                              <w:t>colour</w:t>
+                            </w:r>
+                            <w:proofErr w:type="spellEnd"/>
+                            <w:r>
+                              <w:t xml:space="preserve"> representation of past, present, and future</w:t>
                             </w:r>
                             <w:r>
                               <w:t>, this project implements languages such as HTML, CSS and JavaScript; libraries such as Bootstrap and Moment.js; and manipulation of local storage to provide a simple but effective user experience.</w:t>
@@ -1078,10 +1058,7 @@
                               <w:t>Check it out at:</w:t>
                             </w:r>
                             <w:r>
-                              <w:t xml:space="preserve"> </w:t>
-                            </w:r>
-                            <w:r>
-                              <w:t>https://lills1.github.io/day-planner/</w:t>
+                              <w:t xml:space="preserve"> https://lills1.github.io/day-planner/</w:t>
                             </w:r>
                           </w:p>
                         </w:txbxContent>
@@ -1103,11 +1080,7 @@
           </mc:Choice>
           <mc:Fallback>
             <w:pict>
-              <v:shapetype w14:anchorId="6C62AF47" id="_x0000_t202" coordsize="21600,21600" o:spt="202" path="m,l,21600r21600,l21600,xe">
-                <v:stroke joinstyle="miter"/>
-                <v:path gradientshapeok="t" o:connecttype="rect"/>
-              </v:shapetype>
-              <v:shape id="_x0000_s1029" type="#_x0000_t202" style="position:absolute;margin-left:-17.95pt;margin-top:46.4pt;width:525pt;height:110.6pt;z-index:251660288;visibility:visible;mso-wrap-style:square;mso-width-percent:0;mso-height-percent:200;mso-wrap-distance-left:9pt;mso-wrap-distance-top:3.6pt;mso-wrap-distance-right:9pt;mso-wrap-distance-bottom:3.6pt;mso-position-horizontal:absolute;mso-position-horizontal-relative:text;mso-position-vertical:absolute;mso-position-vertical-relative:text;mso-width-percent:0;mso-height-percent:200;mso-width-relative:margin;mso-height-relative:margin;v-text-anchor:top" o:gfxdata="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">
+              <v:shape w14:anchorId="6C62AF47" id="_x0000_s1029" type="#_x0000_t202" style="position:absolute;margin-left:-17.95pt;margin-top:46.4pt;width:525pt;height:110.6pt;z-index:251660288;visibility:visible;mso-wrap-style:square;mso-width-percent:0;mso-height-percent:200;mso-wrap-distance-left:9pt;mso-wrap-distance-top:3.6pt;mso-wrap-distance-right:9pt;mso-wrap-distance-bottom:3.6pt;mso-position-horizontal:absolute;mso-position-horizontal-relative:text;mso-position-vertical:absolute;mso-position-vertical-relative:text;mso-width-percent:0;mso-height-percent:200;mso-width-relative:margin;mso-height-relative:margin;v-text-anchor:top" o:gfxdata="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">
                 <v:textbox style="mso-fit-shape-to-text:t">
                   <w:txbxContent>
                     <w:p>
@@ -1131,7 +1104,15 @@
                         <w:t>The Travel planner was designed independently by me. Designed to effectively plan your 9-5 work day</w:t>
                       </w:r>
                       <w:r>
-                        <w:t xml:space="preserve"> through colour representation of past, present, and future</w:t>
+                        <w:t xml:space="preserve"> through </w:t>
+                      </w:r>
+                      <w:proofErr w:type="spellStart"/>
+                      <w:r>
+                        <w:t>colour</w:t>
+                      </w:r>
+                      <w:proofErr w:type="spellEnd"/>
+                      <w:r>
+                        <w:t xml:space="preserve"> representation of past, present, and future</w:t>
                       </w:r>
                       <w:r>
                         <w:t>, this project implements languages such as HTML, CSS and JavaScript; libraries such as Bootstrap and Moment.js; and manipulation of local storage to provide a simple but effective user experience.</w:t>
@@ -1142,10 +1123,7 @@
                         <w:t>Check it out at:</w:t>
                       </w:r>
                       <w:r>
-                        <w:t xml:space="preserve"> </w:t>
-                      </w:r>
-                      <w:r>
-                        <w:t>https://lills1.github.io/day-planner/</w:t>
+                        <w:t xml:space="preserve"> https://lills1.github.io/day-planner/</w:t>
                       </w:r>
                     </w:p>
                   </w:txbxContent>
@@ -1251,7 +1229,23 @@
                           </w:p>
                           <w:p>
                             <w:r>
-                              <w:t>Again designed with an immersive UI, this project utilises HTML, CSS and Javascript; libraries such as Bootstrap and Moment.js; and manipulation of local storage to provide a captivating user experience.</w:t>
+                              <w:t xml:space="preserve">Again designed with an immersive UI, this project </w:t>
+                            </w:r>
+                            <w:proofErr w:type="spellStart"/>
+                            <w:r>
+                              <w:t>utilises</w:t>
+                            </w:r>
+                            <w:proofErr w:type="spellEnd"/>
+                            <w:r>
+                              <w:t xml:space="preserve"> HTML, CSS and </w:t>
+                            </w:r>
+                            <w:proofErr w:type="spellStart"/>
+                            <w:r>
+                              <w:t>Javascript</w:t>
+                            </w:r>
+                            <w:proofErr w:type="spellEnd"/>
+                            <w:r>
+                              <w:t>; libraries such as Bootstrap and Moment.js; and manipulation of local storage to provide a captivating user experience.</w:t>
                             </w:r>
                           </w:p>
                           <w:p>
@@ -1309,7 +1303,23 @@
                     </w:p>
                     <w:p>
                       <w:r>
-                        <w:t>Again designed with an immersive UI, this project utilises HTML, CSS and Javascript; libraries such as Bootstrap and Moment.js; and manipulation of local storage to provide a captivating user experience.</w:t>
+                        <w:t xml:space="preserve">Again designed with an immersive UI, this project </w:t>
+                      </w:r>
+                      <w:proofErr w:type="spellStart"/>
+                      <w:r>
+                        <w:t>utilises</w:t>
+                      </w:r>
+                      <w:proofErr w:type="spellEnd"/>
+                      <w:r>
+                        <w:t xml:space="preserve"> HTML, CSS and </w:t>
+                      </w:r>
+                      <w:proofErr w:type="spellStart"/>
+                      <w:r>
+                        <w:t>Javascript</w:t>
+                      </w:r>
+                      <w:proofErr w:type="spellEnd"/>
+                      <w:r>
+                        <w:t>; libraries such as Bootstrap and Moment.js; and manipulation of local storage to provide a captivating user experience.</w:t>
                       </w:r>
                     </w:p>
                     <w:p>
@@ -26991,6 +27001,7 @@
   </w:compat>
   <w:rsids>
     <w:rsidRoot w:val="0076666A"/>
+    <w:rsid w:val="00636756"/>
     <w:rsid w:val="0076666A"/>
     <w:rsid w:val="00890158"/>
     <w:rsid w:val="00A97ED6"/>

</xml_diff>

<commit_message>
added more to resume
</commit_message>
<xml_diff>
--- a/lillyresume.docx
+++ b/lillyresume.docx
@@ -444,16 +444,30 @@
                     <w:contextualSpacing w:val="0"/>
                   </w:pPr>
                   <w:r>
-                    <w:t xml:space="preserve">Proficient in HTML &amp; CSS. Competent in </w:t>
+                    <w:t>Proficient in HTML</w:t>
                   </w:r>
                   <w:r>
-                    <w:t>JavaScript</w:t>
+                    <w:t xml:space="preserve">, CSS and </w:t>
+                  </w:r>
+                  <w:proofErr w:type="spellStart"/>
+                  <w:r>
+                    <w:t>Javascript</w:t>
+                  </w:r>
+                  <w:proofErr w:type="spellEnd"/>
+                </w:p>
+                <w:p>
+                  <w:pPr>
+                    <w:pStyle w:val="ListBullet"/>
+                    <w:contextualSpacing w:val="0"/>
+                  </w:pPr>
+                  <w:r>
+                    <w:t xml:space="preserve">Competent in </w:t>
                   </w:r>
                   <w:r>
-                    <w:t xml:space="preserve"> a</w:t>
+                    <w:t>node.js</w:t>
                   </w:r>
                   <w:r>
-                    <w:t>nd node.js</w:t>
+                    <w:t>, express.js and Python</w:t>
                   </w:r>
                 </w:p>
                 <w:p>
@@ -480,19 +494,10 @@
                     <w:contextualSpacing w:val="0"/>
                   </w:pPr>
                   <w:r>
-                    <w:t>Familiar with implementing mock tests</w:t>
-                  </w:r>
-                </w:p>
-                <w:p>
-                  <w:pPr>
-                    <w:pStyle w:val="ListBullet"/>
-                    <w:contextualSpacing w:val="0"/>
-                  </w:pPr>
-                  <w:r>
-                    <w:t>Dabbled in PHP</w:t>
+                    <w:t xml:space="preserve">Familiar with </w:t>
                   </w:r>
                   <w:r>
-                    <w:t xml:space="preserve"> and express.js</w:t>
+                    <w:t>implementing testing through libraries such as jest</w:t>
                   </w:r>
                 </w:p>
                 <w:p>
@@ -568,7 +573,15 @@
                                       </w:p>
                                       <w:p>
                                         <w:r>
-                                          <w:t xml:space="preserve">The Travel planner was designed by 3 other developers with a focus on UI to provide and immersive experience. With a responsive design through Materialize, the implementation of server-side API’s, and the manipulation of local storage boosted through </w:t>
+                                          <w:t xml:space="preserve">The Travel planner was designed by 3 other developers with a focus on UI to provide and immersive experience. With a responsive design through Materialize, the implementation of server-side </w:t>
+                                        </w:r>
+                                        <w:proofErr w:type="gramStart"/>
+                                        <w:r>
+                                          <w:t>API’s</w:t>
+                                        </w:r>
+                                        <w:proofErr w:type="gramEnd"/>
+                                        <w:r>
+                                          <w:t xml:space="preserve">, and the manipulation of local storage boosted through </w:t>
                                         </w:r>
                                         <w:proofErr w:type="spellStart"/>
                                         <w:r>
@@ -637,31 +650,7 @@
                                 </w:p>
                                 <w:p>
                                   <w:r>
-                                    <w:t xml:space="preserve">The Travel planner was designed by 3 other developers with a focus on UI to provide and immersive experience. With a responsive design through Materialize, the implementation of server-side </w:t>
-                                  </w:r>
-                                  <w:proofErr w:type="gramStart"/>
-                                  <w:r>
-                                    <w:t>API’s</w:t>
-                                  </w:r>
-                                  <w:proofErr w:type="gramEnd"/>
-                                  <w:r>
-                                    <w:t xml:space="preserve">, and the manipulation of local storage boosted through </w:t>
-                                  </w:r>
-                                  <w:proofErr w:type="spellStart"/>
-                                  <w:r>
-                                    <w:t>HTMl</w:t>
-                                  </w:r>
-                                  <w:proofErr w:type="spellEnd"/>
-                                  <w:r>
-                                    <w:t xml:space="preserve"> and </w:t>
-                                  </w:r>
-                                  <w:proofErr w:type="spellStart"/>
-                                  <w:r>
-                                    <w:t>javascript</w:t>
-                                  </w:r>
-                                  <w:proofErr w:type="spellEnd"/>
-                                  <w:r>
-                                    <w:t xml:space="preserve"> it is a site to entice travel. Check it out at: </w:t>
+                                    <w:t xml:space="preserve">The Travel planner was designed by 3 other developers with a focus on UI to provide and immersive experience. With a responsive design through Materialize, the implementation of server-side API’s, and the manipulation of local storage boosted through HTMl and javascript it is a site to entice travel. Check it out at: </w:t>
                                   </w:r>
                                 </w:p>
                                 <w:p>
@@ -706,7 +695,7 @@
                     <w:contextualSpacing w:val="0"/>
                   </w:pPr>
                   <w:r>
-                    <w:t>An eye for detail and understanding of UI development</w:t>
+                    <w:t>Dabbled in PHP</w:t>
                   </w:r>
                 </w:p>
                 <w:p>
@@ -715,7 +704,7 @@
                     <w:contextualSpacing w:val="0"/>
                   </w:pPr>
                   <w:r>
-                    <w:t>Competent in server-side API’s</w:t>
+                    <w:t>An eye for detail and understanding of UI development</w:t>
                   </w:r>
                 </w:p>
                 <w:p>
@@ -809,12 +798,36 @@
                                       <w:i/>
                                       <w:iCs/>
                                     </w:rPr>
-                                    <w:t>Independent project: The Work day planner</w:t>
+                                    <w:t xml:space="preserve">Independent project: The </w:t>
+                                  </w:r>
+                                  <w:proofErr w:type="gramStart"/>
+                                  <w:r>
+                                    <w:rPr>
+                                      <w:i/>
+                                      <w:iCs/>
+                                    </w:rPr>
+                                    <w:t>Work day</w:t>
+                                  </w:r>
+                                  <w:proofErr w:type="gramEnd"/>
+                                  <w:r>
+                                    <w:rPr>
+                                      <w:i/>
+                                      <w:iCs/>
+                                    </w:rPr>
+                                    <w:t xml:space="preserve"> planner</w:t>
                                   </w:r>
                                 </w:p>
                                 <w:p>
                                   <w:r>
-                                    <w:t>The Travel planner was designed independently by me. Designed to effectively plan your 9-5 work day, this project implements languages such as HTML, CSS and JavaScript; libraries such as Bootstrap and Moment.js; and manipulation of local storage to provide a simple but effective user experience.</w:t>
+                                    <w:t xml:space="preserve">The Travel planner was designed independently by me. Designed to effectively plan your 9-5 </w:t>
+                                  </w:r>
+                                  <w:proofErr w:type="gramStart"/>
+                                  <w:r>
+                                    <w:t>work day</w:t>
+                                  </w:r>
+                                  <w:proofErr w:type="gramEnd"/>
+                                  <w:r>
+                                    <w:t>, this project implements languages such as HTML, CSS and JavaScript; libraries such as Bootstrap and Moment.js; and manipulation of local storage to provide a simple but effective user experience.</w:t>
                                   </w:r>
                                 </w:p>
                               </w:txbxContent>
@@ -852,36 +865,12 @@
                                 <w:i/>
                                 <w:iCs/>
                               </w:rPr>
-                              <w:t xml:space="preserve">Independent project: The </w:t>
-                            </w:r>
-                            <w:proofErr w:type="gramStart"/>
-                            <w:r>
-                              <w:rPr>
-                                <w:i/>
-                                <w:iCs/>
-                              </w:rPr>
-                              <w:t>Work day</w:t>
-                            </w:r>
-                            <w:proofErr w:type="gramEnd"/>
-                            <w:r>
-                              <w:rPr>
-                                <w:i/>
-                                <w:iCs/>
-                              </w:rPr>
-                              <w:t xml:space="preserve"> planner</w:t>
+                              <w:t>Independent project: The Work day planner</w:t>
                             </w:r>
                           </w:p>
                           <w:p>
                             <w:r>
-                              <w:t xml:space="preserve">The Travel planner was designed independently by me. Designed to effectively plan your 9-5 </w:t>
-                            </w:r>
-                            <w:proofErr w:type="gramStart"/>
-                            <w:r>
-                              <w:t>work day</w:t>
-                            </w:r>
-                            <w:proofErr w:type="gramEnd"/>
-                            <w:r>
-                              <w:t>, this project implements languages such as HTML, CSS and JavaScript; libraries such as Bootstrap and Moment.js; and manipulation of local storage to provide a simple but effective user experience.</w:t>
+                              <w:t>The Travel planner was designed independently by me. Designed to effectively plan your 9-5 work day, this project implements languages such as HTML, CSS and JavaScript; libraries such as Bootstrap and Moment.js; and manipulation of local storage to provide a simple but effective user experience.</w:t>
                             </w:r>
                           </w:p>
                         </w:txbxContent>
@@ -954,12 +943,36 @@
                                       <w:i/>
                                       <w:iCs/>
                                     </w:rPr>
-                                    <w:t>Independent project: The Work day planner</w:t>
+                                    <w:t xml:space="preserve">Independent project: The </w:t>
+                                  </w:r>
+                                  <w:proofErr w:type="gramStart"/>
+                                  <w:r>
+                                    <w:rPr>
+                                      <w:i/>
+                                      <w:iCs/>
+                                    </w:rPr>
+                                    <w:t>Work day</w:t>
+                                  </w:r>
+                                  <w:proofErr w:type="gramEnd"/>
+                                  <w:r>
+                                    <w:rPr>
+                                      <w:i/>
+                                      <w:iCs/>
+                                    </w:rPr>
+                                    <w:t xml:space="preserve"> planner</w:t>
                                   </w:r>
                                 </w:p>
                                 <w:p>
                                   <w:r>
-                                    <w:t>The Travel planner was designed independently by me. Designed to effectively plan your 9-5 work day, this project implements languages such as HTML, CSS and JavaScript; libraries such as Bootstrap and Moment.js; and manipulation of local storage to provide a simple but effective user experience.</w:t>
+                                    <w:t xml:space="preserve">The Travel planner was designed independently by me. Designed to effectively plan your 9-5 </w:t>
+                                  </w:r>
+                                  <w:proofErr w:type="gramStart"/>
+                                  <w:r>
+                                    <w:t>work day</w:t>
+                                  </w:r>
+                                  <w:proofErr w:type="gramEnd"/>
+                                  <w:r>
+                                    <w:t>, this project implements languages such as HTML, CSS and JavaScript; libraries such as Bootstrap and Moment.js; and manipulation of local storage to provide a simple but effective user experience.</w:t>
                                   </w:r>
                                 </w:p>
                               </w:txbxContent>
@@ -997,36 +1010,12 @@
                                 <w:i/>
                                 <w:iCs/>
                               </w:rPr>
-                              <w:t xml:space="preserve">Independent project: The </w:t>
-                            </w:r>
-                            <w:proofErr w:type="gramStart"/>
-                            <w:r>
-                              <w:rPr>
-                                <w:i/>
-                                <w:iCs/>
-                              </w:rPr>
-                              <w:t>Work day</w:t>
-                            </w:r>
-                            <w:proofErr w:type="gramEnd"/>
-                            <w:r>
-                              <w:rPr>
-                                <w:i/>
-                                <w:iCs/>
-                              </w:rPr>
-                              <w:t xml:space="preserve"> planner</w:t>
+                              <w:t>Independent project: The Work day planner</w:t>
                             </w:r>
                           </w:p>
                           <w:p>
                             <w:r>
-                              <w:t xml:space="preserve">The Travel planner was designed independently by me. Designed to effectively plan your 9-5 </w:t>
-                            </w:r>
-                            <w:proofErr w:type="gramStart"/>
-                            <w:r>
-                              <w:t>work day</w:t>
-                            </w:r>
-                            <w:proofErr w:type="gramEnd"/>
-                            <w:r>
-                              <w:t>, this project implements languages such as HTML, CSS and JavaScript; libraries such as Bootstrap and Moment.js; and manipulation of local storage to provide a simple but effective user experience.</w:t>
+                              <w:t>The Travel planner was designed independently by me. Designed to effectively plan your 9-5 work day, this project implements languages such as HTML, CSS and JavaScript; libraries such as Bootstrap and Moment.js; and manipulation of local storage to provide a simple but effective user experience.</w:t>
                             </w:r>
                           </w:p>
                         </w:txbxContent>
@@ -1119,13 +1108,34 @@
                                 <w:i/>
                                 <w:iCs/>
                               </w:rPr>
-                              <w:t>Independent project: The Work day planner</w:t>
+                              <w:t xml:space="preserve">Independent project: The </w:t>
+                            </w:r>
+                            <w:proofErr w:type="gramStart"/>
+                            <w:r>
+                              <w:rPr>
+                                <w:i/>
+                                <w:iCs/>
+                              </w:rPr>
+                              <w:t>Work day</w:t>
+                            </w:r>
+                            <w:proofErr w:type="gramEnd"/>
+                            <w:r>
+                              <w:rPr>
+                                <w:i/>
+                                <w:iCs/>
+                              </w:rPr>
+                              <w:t xml:space="preserve"> planner</w:t>
                             </w:r>
                           </w:p>
                           <w:p>
                             <w:r>
-                              <w:t>The Travel planner was designed independently by me. Designed to effectively plan your 9-5 work day</w:t>
+                              <w:t xml:space="preserve">The Travel planner was designed independently by me. Designed to effectively plan your 9-5 </w:t>
                             </w:r>
+                            <w:proofErr w:type="gramStart"/>
+                            <w:r>
+                              <w:t>work day</w:t>
+                            </w:r>
+                            <w:proofErr w:type="gramEnd"/>
                             <w:r>
                               <w:t xml:space="preserve"> through </w:t>
                             </w:r>
@@ -1168,11 +1178,7 @@
           </mc:Choice>
           <mc:Fallback>
             <w:pict>
-              <v:shapetype w14:anchorId="6C62AF47" id="_x0000_t202" coordsize="21600,21600" o:spt="202" path="m,l,21600r21600,l21600,xe">
-                <v:stroke joinstyle="miter"/>
-                <v:path gradientshapeok="t" o:connecttype="rect"/>
-              </v:shapetype>
-              <v:shape id="_x0000_s1029" type="#_x0000_t202" style="position:absolute;margin-left:-11.15pt;margin-top:28.1pt;width:525pt;height:110.6pt;z-index:251660288;visibility:visible;mso-wrap-style:square;mso-width-percent:0;mso-height-percent:200;mso-wrap-distance-left:9pt;mso-wrap-distance-top:3.6pt;mso-wrap-distance-right:9pt;mso-wrap-distance-bottom:3.6pt;mso-position-horizontal:absolute;mso-position-horizontal-relative:text;mso-position-vertical:absolute;mso-position-vertical-relative:text;mso-width-percent:0;mso-height-percent:200;mso-width-relative:margin;mso-height-relative:margin;v-text-anchor:top" o:gfxdata="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">
+              <v:shape w14:anchorId="6C62AF47" id="_x0000_s1029" type="#_x0000_t202" style="position:absolute;margin-left:-11.15pt;margin-top:28.1pt;width:525pt;height:110.6pt;z-index:251660288;visibility:visible;mso-wrap-style:square;mso-width-percent:0;mso-height-percent:200;mso-wrap-distance-left:9pt;mso-wrap-distance-top:3.6pt;mso-wrap-distance-right:9pt;mso-wrap-distance-bottom:3.6pt;mso-position-horizontal:absolute;mso-position-horizontal-relative:text;mso-position-vertical:absolute;mso-position-vertical-relative:text;mso-width-percent:0;mso-height-percent:200;mso-width-relative:margin;mso-height-relative:margin;v-text-anchor:top" o:gfxdata="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">
                 <v:textbox style="mso-fit-shape-to-text:t">
                   <w:txbxContent>
                     <w:p>
@@ -1196,15 +1202,7 @@
                         <w:t>The Travel planner was designed independently by me. Designed to effectively plan your 9-5 work day</w:t>
                       </w:r>
                       <w:r>
-                        <w:t xml:space="preserve"> through </w:t>
-                      </w:r>
-                      <w:proofErr w:type="spellStart"/>
-                      <w:r>
-                        <w:t>colour</w:t>
-                      </w:r>
-                      <w:proofErr w:type="spellEnd"/>
-                      <w:r>
-                        <w:t xml:space="preserve"> representation of past, present, and future</w:t>
+                        <w:t xml:space="preserve"> through colour representation of past, present, and future</w:t>
                       </w:r>
                       <w:r>
                         <w:t>, this project implements languages such as HTML, CSS and JavaScript; libraries such as Bootstrap and Moment.js; and manipulation of local storage to provide a simple but effective user experience.</w:t>
@@ -1320,8 +1318,13 @@
                             </w:r>
                           </w:p>
                           <w:p>
+                            <w:proofErr w:type="gramStart"/>
                             <w:r>
-                              <w:t xml:space="preserve">Again designed with an immersive UI, this project </w:t>
+                              <w:t>Again</w:t>
+                            </w:r>
+                            <w:proofErr w:type="gramEnd"/>
+                            <w:r>
+                              <w:t xml:space="preserve"> designed with an immersive UI, this project </w:t>
                             </w:r>
                             <w:proofErr w:type="spellStart"/>
                             <w:r>
@@ -1394,29 +1397,8 @@
                       </w:r>
                     </w:p>
                     <w:p>
-                      <w:proofErr w:type="gramStart"/>
                       <w:r>
-                        <w:t>Again</w:t>
-                      </w:r>
-                      <w:proofErr w:type="gramEnd"/>
-                      <w:r>
-                        <w:t xml:space="preserve"> designed with an immersive UI, this project </w:t>
-                      </w:r>
-                      <w:proofErr w:type="spellStart"/>
-                      <w:r>
-                        <w:t>utilises</w:t>
-                      </w:r>
-                      <w:proofErr w:type="spellEnd"/>
-                      <w:r>
-                        <w:t xml:space="preserve"> HTML, CSS and </w:t>
-                      </w:r>
-                      <w:proofErr w:type="spellStart"/>
-                      <w:r>
-                        <w:t>Javascript</w:t>
-                      </w:r>
-                      <w:proofErr w:type="spellEnd"/>
-                      <w:r>
-                        <w:t>; libraries such as Bootstrap and Moment.js; and manipulation of local storage to provide a captivating user experience.</w:t>
+                        <w:t>Again designed with an immersive UI, this project utilises HTML, CSS and Javascript; libraries such as Bootstrap and Moment.js; and manipulation of local storage to provide a captivating user experience.</w:t>
                       </w:r>
                     </w:p>
                     <w:p>
@@ -27103,10 +27085,12 @@
     <w:rsid w:val="00740EDA"/>
     <w:rsid w:val="0076666A"/>
     <w:rsid w:val="00890158"/>
+    <w:rsid w:val="00951C0A"/>
     <w:rsid w:val="00957397"/>
     <w:rsid w:val="00A97ED6"/>
     <w:rsid w:val="00B15C1C"/>
     <w:rsid w:val="00CE2529"/>
+    <w:rsid w:val="00EC3B1F"/>
     <w:rsid w:val="00F01606"/>
   </w:rsids>
   <m:mathPr>

</xml_diff>